<commit_message>
Project guide file modified.
</commit_message>
<xml_diff>
--- a/ServletAttributesAndParameters/ServletAttributesAndParametersProjectGuide.docx
+++ b/ServletAttributesAndParameters/ServletAttributesAndParametersProjectGuide.docx
@@ -561,7 +561,7 @@
                     </pic:cNvPicPr>
                   </pic:nvPicPr>
                   <pic:blipFill>
-                    <a:blip r:embed="rId4"/>
+                    <a:blip r:embed="rId4" cstate="print"/>
                     <a:srcRect/>
                     <a:stretch>
                       <a:fillRect/>
@@ -669,7 +669,7 @@
                     </pic:cNvPicPr>
                   </pic:nvPicPr>
                   <pic:blipFill>
-                    <a:blip r:embed="rId5"/>
+                    <a:blip r:embed="rId5" cstate="print"/>
                     <a:srcRect/>
                     <a:stretch>
                       <a:fillRect/>
@@ -718,6 +718,7 @@
           <w:sz w:val="24"/>
           <w:szCs w:val="24"/>
         </w:rPr>
+        <w:lastRenderedPageBreak/>
         <w:t>2. Servlets</w:t>
       </w:r>
       <w:r>
@@ -802,12 +803,11 @@
           <w:sz w:val="24"/>
           <w:szCs w:val="24"/>
         </w:rPr>
-        <w:lastRenderedPageBreak/>
         <w:drawing>
           <wp:inline distT="0" distB="0" distL="0" distR="0">
-            <wp:extent cx="5943600" cy="3589554"/>
+            <wp:extent cx="5943600" cy="2804911"/>
             <wp:effectExtent l="19050" t="0" r="0" b="0"/>
-            <wp:docPr id="7" name="Picture 7"/>
+            <wp:docPr id="6" name="Picture 19"/>
             <wp:cNvGraphicFramePr>
               <a:graphicFrameLocks xmlns:a="http://schemas.openxmlformats.org/drawingml/2006/main" noChangeAspect="1"/>
             </wp:cNvGraphicFramePr>
@@ -815,13 +815,13 @@
               <a:graphicData uri="http://schemas.openxmlformats.org/drawingml/2006/picture">
                 <pic:pic xmlns:pic="http://schemas.openxmlformats.org/drawingml/2006/picture">
                   <pic:nvPicPr>
-                    <pic:cNvPr id="0" name="Picture 7"/>
+                    <pic:cNvPr id="0" name="Picture 19"/>
                     <pic:cNvPicPr>
                       <a:picLocks noChangeAspect="1" noChangeArrowheads="1"/>
                     </pic:cNvPicPr>
                   </pic:nvPicPr>
                   <pic:blipFill>
-                    <a:blip r:embed="rId6"/>
+                    <a:blip r:embed="rId6" cstate="print"/>
                     <a:srcRect/>
                     <a:stretch>
                       <a:fillRect/>
@@ -830,7 +830,7 @@
                   <pic:spPr bwMode="auto">
                     <a:xfrm>
                       <a:off x="0" y="0"/>
-                      <a:ext cx="5943600" cy="3589554"/>
+                      <a:ext cx="5943600" cy="2804911"/>
                     </a:xfrm>
                     <a:prstGeom prst="rect">
                       <a:avLst/>
@@ -849,6 +849,18 @@
           </wp:inline>
         </w:drawing>
       </w:r>
+    </w:p>
+    <w:p>
+      <w:pPr>
+        <w:rPr>
+          <w:rFonts w:ascii="Open Sans" w:hAnsi="Open Sans" w:cs="Open Sans"/>
+          <w:noProof/>
+          <w:color w:val="BA3925"/>
+          <w:spacing w:val="-2"/>
+          <w:sz w:val="24"/>
+          <w:szCs w:val="24"/>
+        </w:rPr>
+      </w:pPr>
       <w:r>
         <w:rPr>
           <w:rFonts w:ascii="Open Sans" w:hAnsi="Open Sans" w:cs="Open Sans"/>
@@ -860,9 +872,9 @@
         </w:rPr>
         <w:drawing>
           <wp:inline distT="0" distB="0" distL="0" distR="0">
-            <wp:extent cx="5943600" cy="2740007"/>
+            <wp:extent cx="5943600" cy="2200897"/>
             <wp:effectExtent l="19050" t="0" r="0" b="0"/>
-            <wp:docPr id="10" name="Picture 10"/>
+            <wp:docPr id="11" name="Picture 22" descr="C:\Users\Administrator\Documents\DonationCoder\ScreenshotCaptor\Screenshots\Screenshot - 10_25_2021 , 3_18_47 PM.png"/>
             <wp:cNvGraphicFramePr>
               <a:graphicFrameLocks xmlns:a="http://schemas.openxmlformats.org/drawingml/2006/main" noChangeAspect="1"/>
             </wp:cNvGraphicFramePr>
@@ -870,13 +882,13 @@
               <a:graphicData uri="http://schemas.openxmlformats.org/drawingml/2006/picture">
                 <pic:pic xmlns:pic="http://schemas.openxmlformats.org/drawingml/2006/picture">
                   <pic:nvPicPr>
-                    <pic:cNvPr id="0" name="Picture 10"/>
+                    <pic:cNvPr id="0" name="Picture 22" descr="C:\Users\Administrator\Documents\DonationCoder\ScreenshotCaptor\Screenshots\Screenshot - 10_25_2021 , 3_18_47 PM.png"/>
                     <pic:cNvPicPr>
                       <a:picLocks noChangeAspect="1" noChangeArrowheads="1"/>
                     </pic:cNvPicPr>
                   </pic:nvPicPr>
                   <pic:blipFill>
-                    <a:blip r:embed="rId7"/>
+                    <a:blip r:embed="rId7" cstate="print"/>
                     <a:srcRect/>
                     <a:stretch>
                       <a:fillRect/>
@@ -885,7 +897,7 @@
                   <pic:spPr bwMode="auto">
                     <a:xfrm>
                       <a:off x="0" y="0"/>
-                      <a:ext cx="5943600" cy="2740007"/>
+                      <a:ext cx="5943600" cy="2200897"/>
                     </a:xfrm>
                     <a:prstGeom prst="rect">
                       <a:avLst/>
@@ -981,18 +993,28 @@
       <w:r>
         <w:rPr>
           <w:rFonts w:ascii="Open Sans" w:hAnsi="Open Sans" w:cs="Open Sans"/>
+          <w:color w:val="BA3925"/>
+          <w:spacing w:val="-2"/>
+          <w:sz w:val="24"/>
+          <w:szCs w:val="24"/>
+        </w:rPr>
+        <w:lastRenderedPageBreak/>
+        <w:t xml:space="preserve"> </w:t>
+      </w:r>
+      <w:r>
+        <w:rPr>
+          <w:rFonts w:ascii="Open Sans" w:hAnsi="Open Sans" w:cs="Open Sans"/>
           <w:noProof/>
           <w:color w:val="BA3925"/>
           <w:spacing w:val="-2"/>
           <w:sz w:val="24"/>
           <w:szCs w:val="24"/>
         </w:rPr>
-        <w:lastRenderedPageBreak/>
         <w:drawing>
           <wp:inline distT="0" distB="0" distL="0" distR="0">
-            <wp:extent cx="5943600" cy="3055681"/>
+            <wp:extent cx="5943600" cy="2242772"/>
             <wp:effectExtent l="19050" t="0" r="0" b="0"/>
-            <wp:docPr id="13" name="Picture 13"/>
+            <wp:docPr id="27" name="Picture 27"/>
             <wp:cNvGraphicFramePr>
               <a:graphicFrameLocks xmlns:a="http://schemas.openxmlformats.org/drawingml/2006/main" noChangeAspect="1"/>
             </wp:cNvGraphicFramePr>
@@ -1000,13 +1022,13 @@
               <a:graphicData uri="http://schemas.openxmlformats.org/drawingml/2006/picture">
                 <pic:pic xmlns:pic="http://schemas.openxmlformats.org/drawingml/2006/picture">
                   <pic:nvPicPr>
-                    <pic:cNvPr id="0" name="Picture 13"/>
+                    <pic:cNvPr id="0" name="Picture 27"/>
                     <pic:cNvPicPr>
                       <a:picLocks noChangeAspect="1" noChangeArrowheads="1"/>
                     </pic:cNvPicPr>
                   </pic:nvPicPr>
                   <pic:blipFill>
-                    <a:blip r:embed="rId8"/>
+                    <a:blip r:embed="rId8" cstate="print"/>
                     <a:srcRect/>
                     <a:stretch>
                       <a:fillRect/>
@@ -1015,7 +1037,7 @@
                   <pic:spPr bwMode="auto">
                     <a:xfrm>
                       <a:off x="0" y="0"/>
-                      <a:ext cx="5943600" cy="3055681"/>
+                      <a:ext cx="5943600" cy="2242772"/>
                     </a:xfrm>
                     <a:prstGeom prst="rect">
                       <a:avLst/>
@@ -1037,16 +1059,6 @@
       <w:r>
         <w:rPr>
           <w:rFonts w:ascii="Open Sans" w:hAnsi="Open Sans" w:cs="Open Sans"/>
-          <w:color w:val="BA3925"/>
-          <w:spacing w:val="-2"/>
-          <w:sz w:val="24"/>
-          <w:szCs w:val="24"/>
-        </w:rPr>
-        <w:t xml:space="preserve"> </w:t>
-      </w:r>
-      <w:r>
-        <w:rPr>
-          <w:rFonts w:ascii="Open Sans" w:hAnsi="Open Sans" w:cs="Open Sans"/>
           <w:noProof/>
           <w:color w:val="BA3925"/>
           <w:spacing w:val="-2"/>
@@ -1055,9 +1067,9 @@
         </w:rPr>
         <w:drawing>
           <wp:inline distT="0" distB="0" distL="0" distR="0">
-            <wp:extent cx="5943600" cy="1502683"/>
+            <wp:extent cx="5943600" cy="2077473"/>
             <wp:effectExtent l="19050" t="0" r="0" b="0"/>
-            <wp:docPr id="16" name="Picture 16"/>
+            <wp:docPr id="26" name="Picture 26" descr="C:\Users\Administrator\Documents\DonationCoder\ScreenshotCaptor\Screenshots\Screenshot - 10_25_2021 , 3_34_26 PM.png"/>
             <wp:cNvGraphicFramePr>
               <a:graphicFrameLocks xmlns:a="http://schemas.openxmlformats.org/drawingml/2006/main" noChangeAspect="1"/>
             </wp:cNvGraphicFramePr>
@@ -1065,13 +1077,13 @@
               <a:graphicData uri="http://schemas.openxmlformats.org/drawingml/2006/picture">
                 <pic:pic xmlns:pic="http://schemas.openxmlformats.org/drawingml/2006/picture">
                   <pic:nvPicPr>
-                    <pic:cNvPr id="0" name="Picture 16"/>
+                    <pic:cNvPr id="0" name="Picture 26" descr="C:\Users\Administrator\Documents\DonationCoder\ScreenshotCaptor\Screenshots\Screenshot - 10_25_2021 , 3_34_26 PM.png"/>
                     <pic:cNvPicPr>
                       <a:picLocks noChangeAspect="1" noChangeArrowheads="1"/>
                     </pic:cNvPicPr>
                   </pic:nvPicPr>
                   <pic:blipFill>
-                    <a:blip r:embed="rId9"/>
+                    <a:blip r:embed="rId9" cstate="print"/>
                     <a:srcRect/>
                     <a:stretch>
                       <a:fillRect/>
@@ -1080,7 +1092,7 @@
                   <pic:spPr bwMode="auto">
                     <a:xfrm>
                       <a:off x="0" y="0"/>
-                      <a:ext cx="5943600" cy="1502683"/>
+                      <a:ext cx="5943600" cy="2077473"/>
                     </a:xfrm>
                     <a:prstGeom prst="rect">
                       <a:avLst/>
@@ -1210,7 +1222,7 @@
                     </pic:cNvPicPr>
                   </pic:nvPicPr>
                   <pic:blipFill>
-                    <a:blip r:embed="rId10"/>
+                    <a:blip r:embed="rId10" cstate="print"/>
                     <a:srcRect/>
                     <a:stretch>
                       <a:fillRect/>
@@ -1298,7 +1310,7 @@
                     </pic:cNvPicPr>
                   </pic:nvPicPr>
                   <pic:blipFill>
-                    <a:blip r:embed="rId11"/>
+                    <a:blip r:embed="rId11" cstate="print"/>
                     <a:srcRect/>
                     <a:stretch>
                       <a:fillRect/>
@@ -1412,9 +1424,9 @@
         </w:rPr>
         <w:drawing>
           <wp:inline distT="0" distB="0" distL="0" distR="0">
-            <wp:extent cx="4676775" cy="504825"/>
-            <wp:effectExtent l="19050" t="0" r="9525" b="0"/>
-            <wp:docPr id="31" name="Picture 31"/>
+            <wp:extent cx="5943600" cy="570854"/>
+            <wp:effectExtent l="19050" t="0" r="0" b="0"/>
+            <wp:docPr id="2" name="Picture 1"/>
             <wp:cNvGraphicFramePr>
               <a:graphicFrameLocks xmlns:a="http://schemas.openxmlformats.org/drawingml/2006/main" noChangeAspect="1"/>
             </wp:cNvGraphicFramePr>
@@ -1422,13 +1434,13 @@
               <a:graphicData uri="http://schemas.openxmlformats.org/drawingml/2006/picture">
                 <pic:pic xmlns:pic="http://schemas.openxmlformats.org/drawingml/2006/picture">
                   <pic:nvPicPr>
-                    <pic:cNvPr id="0" name="Picture 31"/>
+                    <pic:cNvPr id="0" name="Picture 1"/>
                     <pic:cNvPicPr>
                       <a:picLocks noChangeAspect="1" noChangeArrowheads="1"/>
                     </pic:cNvPicPr>
                   </pic:nvPicPr>
                   <pic:blipFill>
-                    <a:blip r:embed="rId12"/>
+                    <a:blip r:embed="rId12" cstate="print"/>
                     <a:srcRect/>
                     <a:stretch>
                       <a:fillRect/>
@@ -1437,7 +1449,7 @@
                   <pic:spPr bwMode="auto">
                     <a:xfrm>
                       <a:off x="0" y="0"/>
-                      <a:ext cx="4676775" cy="504825"/>
+                      <a:ext cx="5943600" cy="570854"/>
                     </a:xfrm>
                     <a:prstGeom prst="rect">
                       <a:avLst/>
@@ -1488,18 +1500,18 @@
           <w:sz w:val="24"/>
           <w:szCs w:val="24"/>
         </w:rPr>
-        <w:t>(which is in first line)</w:t>
-      </w:r>
-      <w:r>
-        <w:rPr>
-          <w:rFonts w:ascii="Open Sans" w:hAnsi="Open Sans" w:cs="Open Sans"/>
-          <w:b/>
-          <w:color w:val="BA3925"/>
-          <w:spacing w:val="-2"/>
-          <w:sz w:val="24"/>
-          <w:szCs w:val="24"/>
-        </w:rPr>
-        <w:t xml:space="preserve"> and context parameter w</w:t>
+        <w:t xml:space="preserve"> </w:t>
+      </w:r>
+      <w:r>
+        <w:rPr>
+          <w:rFonts w:ascii="Open Sans" w:hAnsi="Open Sans" w:cs="Open Sans"/>
+          <w:b/>
+          <w:color w:val="BA3925"/>
+          <w:spacing w:val="-2"/>
+          <w:sz w:val="24"/>
+          <w:szCs w:val="24"/>
+        </w:rPr>
+        <w:t>and context parameter w</w:t>
       </w:r>
       <w:r>
         <w:rPr>

</xml_diff>